<commit_message>
Fitur login dan signup
</commit_message>
<xml_diff>
--- a/Desain Protokol.docx
+++ b/Desain Protokol.docx
@@ -151,7 +151,19 @@
     </w:p>
     <w:p>
       <w:r>
-        <w:t>MSGTO &lt;tujuan&gt; &lt;pesan&gt;</w:t>
+        <w:t>MSGTO</w:t>
+      </w:r>
+      <w:r>
+        <w:t xml:space="preserve"> </w:t>
+      </w:r>
+      <w:r>
+        <w:t>&lt;tujuan&gt;</w:t>
+      </w:r>
+      <w:r>
+        <w:t xml:space="preserve"> </w:t>
+      </w:r>
+      <w:r>
+        <w:t>&lt;pesan&gt;</w:t>
       </w:r>
     </w:p>
     <w:p>
@@ -162,7 +174,16 @@
         <w:t>TO</w:t>
       </w:r>
       <w:r>
-        <w:t xml:space="preserve"> &lt;namagroup&gt; &lt;pesan&gt;</w:t>
+        <w:t xml:space="preserve"> </w:t>
+      </w:r>
+      <w:r>
+        <w:t>&lt;namagroup&gt;</w:t>
+      </w:r>
+      <w:r>
+        <w:t xml:space="preserve"> </w:t>
+      </w:r>
+      <w:r>
+        <w:t>&lt;pesan&gt;</w:t>
       </w:r>
     </w:p>
     <w:p>
@@ -180,12 +201,56 @@
     </w:p>
     <w:p>
       <w:r>
-        <w:t>MSG &lt;from&gt; &lt;pesan&gt;</w:t>
-      </w:r>
-    </w:p>
-    <w:p>
-      <w:r>
-        <w:t>MSGGROUP &lt;nama-group&gt; &lt;dari&gt; &lt;pesan&gt;</w:t>
+        <w:t>MSG</w:t>
+      </w:r>
+      <w:r>
+        <w:t xml:space="preserve"> </w:t>
+      </w:r>
+      <w:r>
+        <w:t>&lt;from&gt;</w:t>
+      </w:r>
+      <w:r>
+        <w:t xml:space="preserve"> </w:t>
+      </w:r>
+      <w:r>
+        <w:t>&lt;waktu&gt;</w:t>
+      </w:r>
+      <w:r>
+        <w:t xml:space="preserve"> </w:t>
+      </w:r>
+      <w:r>
+        <w:t>&lt;pesan&gt;</w:t>
+      </w:r>
+    </w:p>
+    <w:p>
+      <w:r>
+        <w:t>MSGGROUP</w:t>
+      </w:r>
+      <w:r>
+        <w:t xml:space="preserve"> </w:t>
+      </w:r>
+      <w:r>
+        <w:t>&lt;nama-group&gt;</w:t>
+      </w:r>
+      <w:r>
+        <w:t xml:space="preserve"> </w:t>
+      </w:r>
+      <w:r>
+        <w:t>&lt;dari&gt;</w:t>
+      </w:r>
+      <w:r>
+        <w:t xml:space="preserve"> </w:t>
+      </w:r>
+      <w:r>
+        <w:t>&lt;waktu&gt;</w:t>
+      </w:r>
+      <w:r>
+        <w:t xml:space="preserve"> </w:t>
+      </w:r>
+      <w:bookmarkStart w:id="0" w:name="_GoBack"/>
+      <w:bookmarkEnd w:id="0"/>
+      <w:r>
+        <w:t>&lt;pesan&gt;</w:t>
       </w:r>
     </w:p>
     <w:p>
@@ -396,7 +461,13 @@
         <w:t>FILETO &lt;tujuan&gt;</w:t>
       </w:r>
       <w:r>
-        <w:t xml:space="preserve"> &lt;filesize&gt;</w:t>
+        <w:t xml:space="preserve"> </w:t>
+      </w:r>
+      <w:r>
+        <w:t xml:space="preserve">&lt;namafile&gt; </w:t>
+      </w:r>
+      <w:r>
+        <w:t>&lt;filesize&gt;</w:t>
       </w:r>
     </w:p>
     <w:p>
@@ -422,10 +493,14 @@
         <w:t>FILEFROM &lt;pengirim&gt;</w:t>
       </w:r>
       <w:r>
-        <w:t xml:space="preserve"> &lt;filesize&gt;</w:t>
-      </w:r>
-      <w:bookmarkStart w:id="0" w:name="_GoBack"/>
-      <w:bookmarkEnd w:id="0"/>
+        <w:t xml:space="preserve"> </w:t>
+      </w:r>
+      <w:r>
+        <w:t xml:space="preserve">&lt;namafile&gt; </w:t>
+      </w:r>
+      <w:r>
+        <w:t>&lt;filesize&gt;</w:t>
+      </w:r>
     </w:p>
     <w:p>
       <w:r>
@@ -1299,7 +1374,7 @@
 </file>
 
 <file path=customXml/itemProps1.xml><?xml version="1.0" encoding="utf-8"?>
-<ds:datastoreItem xmlns:ds="http://schemas.openxmlformats.org/officeDocument/2006/customXml" ds:itemID="{C99D4255-86A0-410F-B5F7-B8CDC4D68B94}">
+<ds:datastoreItem xmlns:ds="http://schemas.openxmlformats.org/officeDocument/2006/customXml" ds:itemID="{CDF14354-B4BC-4632-9F5E-756225A3CA1C}">
   <ds:schemaRefs>
     <ds:schemaRef ds:uri="http://schemas.openxmlformats.org/officeDocument/2006/bibliography"/>
   </ds:schemaRefs>

</xml_diff>

<commit_message>
Fitur client message 1
</commit_message>
<xml_diff>
--- a/Desain Protokol.docx
+++ b/Desain Protokol.docx
@@ -247,323 +247,307 @@
       <w:r>
         <w:t xml:space="preserve"> </w:t>
       </w:r>
+      <w:r>
+        <w:t>&lt;pesan&gt;</w:t>
+      </w:r>
+    </w:p>
+    <w:p>
+      <w:pPr>
+        <w:rPr>
+          <w:u w:val="single"/>
+        </w:rPr>
+      </w:pPr>
+      <w:r>
+        <w:rPr>
+          <w:u w:val="single"/>
+        </w:rPr>
+        <w:t>Response:</w:t>
+      </w:r>
+    </w:p>
+    <w:p>
+      <w:r>
+        <w:t>MSGOK</w:t>
+      </w:r>
+    </w:p>
+    <w:p>
+      <w:r>
+        <w:t>MSGNO</w:t>
+      </w:r>
+    </w:p>
+    <w:p>
+      <w:pPr>
+        <w:pStyle w:val="Heading1"/>
+      </w:pPr>
+      <w:r>
+        <w:t>Group</w:t>
+      </w:r>
+    </w:p>
+    <w:p>
+      <w:pPr>
+        <w:rPr>
+          <w:u w:val="single"/>
+        </w:rPr>
+      </w:pPr>
+      <w:r>
+        <w:rPr>
+          <w:u w:val="single"/>
+        </w:rPr>
+        <w:t>Client:</w:t>
+      </w:r>
+    </w:p>
+    <w:p>
+      <w:r>
+        <w:t>CGROUP &lt;nama&gt;</w:t>
+      </w:r>
+    </w:p>
+    <w:p>
+      <w:r>
+        <w:t>JGROUP &lt;nama&gt;</w:t>
+      </w:r>
+    </w:p>
+    <w:p>
+      <w:r>
+        <w:t>LGROUP &lt;nama&gt;</w:t>
+      </w:r>
+    </w:p>
+    <w:p>
+      <w:pPr>
+        <w:rPr>
+          <w:u w:val="single"/>
+        </w:rPr>
+      </w:pPr>
+      <w:r>
+        <w:rPr>
+          <w:u w:val="single"/>
+        </w:rPr>
+        <w:lastRenderedPageBreak/>
+        <w:t>Response:</w:t>
+      </w:r>
+    </w:p>
+    <w:p>
+      <w:r>
+        <w:t>CGOK</w:t>
+      </w:r>
+    </w:p>
+    <w:p>
+      <w:r>
+        <w:t>CGNO</w:t>
+      </w:r>
+    </w:p>
+    <w:p>
+      <w:r>
+        <w:t>JGOK</w:t>
+      </w:r>
+    </w:p>
+    <w:p>
+      <w:r>
+        <w:t>JGNO</w:t>
+      </w:r>
+    </w:p>
+    <w:p>
+      <w:r>
+        <w:t>LGOK</w:t>
+      </w:r>
+    </w:p>
+    <w:p>
+      <w:r>
+        <w:t>LGNO</w:t>
+      </w:r>
+    </w:p>
+    <w:p>
+      <w:pPr>
+        <w:pStyle w:val="Heading1"/>
+      </w:pPr>
+      <w:r>
+        <w:t>Read ACK</w:t>
+      </w:r>
+    </w:p>
+    <w:p>
+      <w:pPr>
+        <w:rPr>
+          <w:u w:val="single"/>
+        </w:rPr>
+      </w:pPr>
+      <w:r>
+        <w:rPr>
+          <w:u w:val="single"/>
+        </w:rPr>
+        <w:t>Client</w:t>
+      </w:r>
+      <w:r>
+        <w:rPr>
+          <w:u w:val="single"/>
+        </w:rPr>
+        <w:t xml:space="preserve"> Read</w:t>
+      </w:r>
+      <w:r>
+        <w:rPr>
+          <w:u w:val="single"/>
+        </w:rPr>
+        <w:t>:</w:t>
+      </w:r>
+    </w:p>
+    <w:p>
+      <w:r>
+        <w:t>CREAD &lt;namapengguna-tujuan&gt;</w:t>
+      </w:r>
+      <w:r>
+        <w:t xml:space="preserve"> &lt;tipe&gt;</w:t>
+      </w:r>
+    </w:p>
+    <w:p>
+      <w:pPr>
+        <w:rPr>
+          <w:u w:val="single"/>
+        </w:rPr>
+      </w:pPr>
+      <w:r>
+        <w:rPr>
+          <w:u w:val="single"/>
+        </w:rPr>
+        <w:t>Server Forwarding:</w:t>
+      </w:r>
+    </w:p>
+    <w:p>
+      <w:r>
+        <w:t>READ &lt;namapengguna-asal&gt;</w:t>
+      </w:r>
+      <w:r>
+        <w:t xml:space="preserve"> &lt;tipe&gt;</w:t>
+      </w:r>
+    </w:p>
+    <w:p>
+      <w:pPr>
+        <w:rPr>
+          <w:u w:val="single"/>
+        </w:rPr>
+      </w:pPr>
+      <w:r>
+        <w:rPr>
+          <w:u w:val="single"/>
+        </w:rPr>
+        <w:t>Response:</w:t>
+      </w:r>
+    </w:p>
+    <w:p>
+      <w:r>
+        <w:t>OK</w:t>
+      </w:r>
+    </w:p>
+    <w:p>
+      <w:r>
+        <w:t>NO &lt;error-message&gt;</w:t>
+      </w:r>
+    </w:p>
+    <w:p>
+      <w:pPr>
+        <w:pStyle w:val="Heading1"/>
+      </w:pPr>
+      <w:r>
+        <w:t>Send File</w:t>
+      </w:r>
+    </w:p>
+    <w:p>
+      <w:pPr>
+        <w:rPr>
+          <w:u w:val="single"/>
+        </w:rPr>
+      </w:pPr>
+      <w:r>
+        <w:rPr>
+          <w:u w:val="single"/>
+        </w:rPr>
+        <w:t>Client:</w:t>
+      </w:r>
+    </w:p>
+    <w:p>
+      <w:r>
+        <w:t>FILETO &lt;tujuan&gt;</w:t>
+      </w:r>
+      <w:r>
+        <w:t xml:space="preserve"> </w:t>
+      </w:r>
+      <w:r>
+        <w:t xml:space="preserve">&lt;namafile&gt; </w:t>
+      </w:r>
+      <w:r>
+        <w:t>&lt;filesize&gt;</w:t>
+      </w:r>
+    </w:p>
+    <w:p>
+      <w:r>
+        <w:t>ENDFILE</w:t>
+      </w:r>
+    </w:p>
+    <w:p>
+      <w:pPr>
+        <w:rPr>
+          <w:u w:val="single"/>
+        </w:rPr>
+      </w:pPr>
+      <w:r>
+        <w:rPr>
+          <w:u w:val="single"/>
+        </w:rPr>
+        <w:t>Server:</w:t>
+      </w:r>
+    </w:p>
+    <w:p>
+      <w:r>
+        <w:t>FILEFROM &lt;pengirim&gt;</w:t>
+      </w:r>
+      <w:r>
+        <w:t xml:space="preserve"> </w:t>
+      </w:r>
+      <w:r>
+        <w:t xml:space="preserve">&lt;namafile&gt; </w:t>
+      </w:r>
+      <w:r>
+        <w:t>&lt;filesize&gt;</w:t>
+      </w:r>
+    </w:p>
+    <w:p>
+      <w:r>
+        <w:t>ENDFILE</w:t>
+      </w:r>
+    </w:p>
+    <w:p>
+      <w:pPr>
+        <w:rPr>
+          <w:u w:val="single"/>
+        </w:rPr>
+      </w:pPr>
+      <w:r>
+        <w:rPr>
+          <w:u w:val="single"/>
+        </w:rPr>
+        <w:t>Response:</w:t>
+      </w:r>
+    </w:p>
+    <w:p>
+      <w:r>
+        <w:t>OK</w:t>
+      </w:r>
+    </w:p>
+    <w:p>
+      <w:r>
+        <w:t>NO &lt;error&gt;</w:t>
+      </w:r>
+    </w:p>
+    <w:p>
+      <w:pPr>
+        <w:pStyle w:val="Heading1"/>
+      </w:pPr>
       <w:bookmarkStart w:id="0" w:name="_GoBack"/>
       <w:bookmarkEnd w:id="0"/>
-      <w:r>
-        <w:t>&lt;pesan&gt;</w:t>
-      </w:r>
-    </w:p>
-    <w:p>
-      <w:pPr>
-        <w:rPr>
-          <w:u w:val="single"/>
-        </w:rPr>
-      </w:pPr>
-      <w:r>
-        <w:rPr>
-          <w:u w:val="single"/>
-        </w:rPr>
-        <w:t>Response:</w:t>
-      </w:r>
-    </w:p>
-    <w:p>
-      <w:r>
-        <w:t>MSGOK</w:t>
-      </w:r>
-    </w:p>
-    <w:p>
-      <w:r>
-        <w:t>MSGNO</w:t>
-      </w:r>
-    </w:p>
+    </w:p>
+    <w:p/>
     <w:p>
       <w:pPr>
         <w:pStyle w:val="Heading1"/>
       </w:pPr>
       <w:r>
-        <w:t>Group</w:t>
-      </w:r>
-    </w:p>
-    <w:p>
-      <w:pPr>
-        <w:rPr>
-          <w:u w:val="single"/>
-        </w:rPr>
-      </w:pPr>
-      <w:r>
-        <w:rPr>
-          <w:u w:val="single"/>
-        </w:rPr>
-        <w:t>Client:</w:t>
-      </w:r>
-    </w:p>
-    <w:p>
-      <w:r>
-        <w:t>CGROUP &lt;nama&gt;</w:t>
-      </w:r>
-    </w:p>
-    <w:p>
-      <w:r>
-        <w:t>JGROUP &lt;nama&gt;</w:t>
-      </w:r>
-    </w:p>
-    <w:p>
-      <w:r>
-        <w:t>LGROUP &lt;nama&gt;</w:t>
-      </w:r>
-    </w:p>
-    <w:p>
-      <w:pPr>
-        <w:rPr>
-          <w:u w:val="single"/>
-        </w:rPr>
-      </w:pPr>
-      <w:r>
-        <w:rPr>
-          <w:u w:val="single"/>
-        </w:rPr>
         <w:lastRenderedPageBreak/>
-        <w:t>Response:</w:t>
-      </w:r>
-    </w:p>
-    <w:p>
-      <w:r>
-        <w:t>CGOK</w:t>
-      </w:r>
-    </w:p>
-    <w:p>
-      <w:r>
-        <w:t>CGNO</w:t>
-      </w:r>
-    </w:p>
-    <w:p>
-      <w:r>
-        <w:t>JGOK</w:t>
-      </w:r>
-    </w:p>
-    <w:p>
-      <w:r>
-        <w:t>JGNO</w:t>
-      </w:r>
-    </w:p>
-    <w:p>
-      <w:r>
-        <w:t>LGOK</w:t>
-      </w:r>
-    </w:p>
-    <w:p>
-      <w:r>
-        <w:t>LGNO</w:t>
-      </w:r>
-    </w:p>
-    <w:p>
-      <w:pPr>
-        <w:pStyle w:val="Heading1"/>
-      </w:pPr>
-      <w:r>
-        <w:t>Read ACK</w:t>
-      </w:r>
-    </w:p>
-    <w:p>
-      <w:pPr>
-        <w:rPr>
-          <w:u w:val="single"/>
-        </w:rPr>
-      </w:pPr>
-      <w:r>
-        <w:rPr>
-          <w:u w:val="single"/>
-        </w:rPr>
-        <w:t>Client</w:t>
-      </w:r>
-      <w:r>
-        <w:rPr>
-          <w:u w:val="single"/>
-        </w:rPr>
-        <w:t xml:space="preserve"> Read</w:t>
-      </w:r>
-      <w:r>
-        <w:rPr>
-          <w:u w:val="single"/>
-        </w:rPr>
-        <w:t>:</w:t>
-      </w:r>
-    </w:p>
-    <w:p>
-      <w:r>
-        <w:t>CREAD &lt;namapengguna-tujuan&gt;</w:t>
-      </w:r>
-    </w:p>
-    <w:p>
-      <w:pPr>
-        <w:rPr>
-          <w:u w:val="single"/>
-        </w:rPr>
-      </w:pPr>
-      <w:r>
-        <w:rPr>
-          <w:u w:val="single"/>
-        </w:rPr>
-        <w:t>Server Forwarding:</w:t>
-      </w:r>
-    </w:p>
-    <w:p>
-      <w:r>
-        <w:t>READ &lt;namapengguna-asal&gt;</w:t>
-      </w:r>
-    </w:p>
-    <w:p>
-      <w:pPr>
-        <w:rPr>
-          <w:u w:val="single"/>
-        </w:rPr>
-      </w:pPr>
-      <w:r>
-        <w:rPr>
-          <w:u w:val="single"/>
-        </w:rPr>
-        <w:t>Response:</w:t>
-      </w:r>
-    </w:p>
-    <w:p>
-      <w:r>
-        <w:t>OK</w:t>
-      </w:r>
-    </w:p>
-    <w:p>
-      <w:r>
-        <w:t>NO &lt;error-message&gt;</w:t>
-      </w:r>
-    </w:p>
-    <w:p>
-      <w:pPr>
-        <w:pStyle w:val="Heading1"/>
-      </w:pPr>
-      <w:r>
-        <w:t>Send File</w:t>
-      </w:r>
-    </w:p>
-    <w:p>
-      <w:pPr>
-        <w:rPr>
-          <w:u w:val="single"/>
-        </w:rPr>
-      </w:pPr>
-      <w:r>
-        <w:rPr>
-          <w:u w:val="single"/>
-        </w:rPr>
-        <w:t>Client:</w:t>
-      </w:r>
-    </w:p>
-    <w:p>
-      <w:r>
-        <w:t>FILETO &lt;tujuan&gt;</w:t>
-      </w:r>
-      <w:r>
-        <w:t xml:space="preserve"> </w:t>
-      </w:r>
-      <w:r>
-        <w:t xml:space="preserve">&lt;namafile&gt; </w:t>
-      </w:r>
-      <w:r>
-        <w:t>&lt;filesize&gt;</w:t>
-      </w:r>
-    </w:p>
-    <w:p>
-      <w:r>
-        <w:t>ENDFILE</w:t>
-      </w:r>
-    </w:p>
-    <w:p>
-      <w:pPr>
-        <w:rPr>
-          <w:u w:val="single"/>
-        </w:rPr>
-      </w:pPr>
-      <w:r>
-        <w:rPr>
-          <w:u w:val="single"/>
-        </w:rPr>
-        <w:t>Server:</w:t>
-      </w:r>
-    </w:p>
-    <w:p>
-      <w:r>
-        <w:t>FILEFROM &lt;pengirim&gt;</w:t>
-      </w:r>
-      <w:r>
-        <w:t xml:space="preserve"> </w:t>
-      </w:r>
-      <w:r>
-        <w:t xml:space="preserve">&lt;namafile&gt; </w:t>
-      </w:r>
-      <w:r>
-        <w:t>&lt;filesize&gt;</w:t>
-      </w:r>
-    </w:p>
-    <w:p>
-      <w:r>
-        <w:t>ENDFILE</w:t>
-      </w:r>
-    </w:p>
-    <w:p>
-      <w:pPr>
-        <w:rPr>
-          <w:u w:val="single"/>
-        </w:rPr>
-      </w:pPr>
-      <w:r>
-        <w:rPr>
-          <w:u w:val="single"/>
-        </w:rPr>
-        <w:t>Response:</w:t>
-      </w:r>
-    </w:p>
-    <w:p>
-      <w:r>
-        <w:t>OK</w:t>
-      </w:r>
-    </w:p>
-    <w:p>
-      <w:r>
-        <w:t>NO &lt;error&gt;</w:t>
-      </w:r>
-    </w:p>
-    <w:p/>
-    <w:p>
-      <w:pPr>
-        <w:pStyle w:val="Heading1"/>
-      </w:pPr>
-      <w:r>
-        <w:lastRenderedPageBreak/>
-        <w:t>Cek Aktif</w:t>
-      </w:r>
-    </w:p>
-    <w:p>
-      <w:pPr>
-        <w:rPr>
-          <w:u w:val="single"/>
-        </w:rPr>
-      </w:pPr>
-      <w:r>
-        <w:rPr>
-          <w:u w:val="single"/>
-        </w:rPr>
-        <w:t>Server:</w:t>
-      </w:r>
-    </w:p>
-    <w:p>
-      <w:r>
-        <w:t>NOOP</w:t>
-      </w:r>
-    </w:p>
-    <w:p/>
-    <w:p>
-      <w:pPr>
-        <w:pStyle w:val="Heading1"/>
-      </w:pPr>
-      <w:r>
         <w:t>Logout</w:t>
       </w:r>
     </w:p>
@@ -1374,7 +1358,7 @@
 </file>
 
 <file path=customXml/itemProps1.xml><?xml version="1.0" encoding="utf-8"?>
-<ds:datastoreItem xmlns:ds="http://schemas.openxmlformats.org/officeDocument/2006/customXml" ds:itemID="{CDF14354-B4BC-4632-9F5E-756225A3CA1C}">
+<ds:datastoreItem xmlns:ds="http://schemas.openxmlformats.org/officeDocument/2006/customXml" ds:itemID="{E4A04C35-1766-40AA-BDE4-2402FEA713DF}">
   <ds:schemaRefs>
     <ds:schemaRef ds:uri="http://schemas.openxmlformats.org/officeDocument/2006/bibliography"/>
   </ds:schemaRefs>

</xml_diff>

<commit_message>
CLient sudah bisa read
</commit_message>
<xml_diff>
--- a/Desain Protokol.docx
+++ b/Desain Protokol.docx
@@ -157,13 +157,29 @@
         <w:t xml:space="preserve"> </w:t>
       </w:r>
       <w:r>
-        <w:t>&lt;tujuan&gt;</w:t>
+        <w:t>&lt;</w:t>
+      </w:r>
+      <w:proofErr w:type="spellStart"/>
+      <w:r>
+        <w:t>tujuan</w:t>
+      </w:r>
+      <w:proofErr w:type="spellEnd"/>
+      <w:r>
+        <w:t>&gt;</w:t>
       </w:r>
       <w:r>
         <w:t xml:space="preserve"> </w:t>
       </w:r>
       <w:r>
-        <w:t>&lt;pesan&gt;</w:t>
+        <w:t>&lt;</w:t>
+      </w:r>
+      <w:proofErr w:type="spellStart"/>
+      <w:r>
+        <w:t>pesan</w:t>
+      </w:r>
+      <w:proofErr w:type="spellEnd"/>
+      <w:r>
+        <w:t>&gt;</w:t>
       </w:r>
     </w:p>
     <w:p>
@@ -177,13 +193,29 @@
         <w:t xml:space="preserve"> </w:t>
       </w:r>
       <w:r>
-        <w:t>&lt;namagroup&gt;</w:t>
+        <w:t>&lt;</w:t>
+      </w:r>
+      <w:proofErr w:type="spellStart"/>
+      <w:r>
+        <w:t>namagroup</w:t>
+      </w:r>
+      <w:proofErr w:type="spellEnd"/>
+      <w:r>
+        <w:t>&gt;</w:t>
       </w:r>
       <w:r>
         <w:t xml:space="preserve"> </w:t>
       </w:r>
       <w:r>
-        <w:t>&lt;pesan&gt;</w:t>
+        <w:t>&lt;</w:t>
+      </w:r>
+      <w:proofErr w:type="spellStart"/>
+      <w:r>
+        <w:t>pesan</w:t>
+      </w:r>
+      <w:proofErr w:type="spellEnd"/>
+      <w:r>
+        <w:t>&gt;</w:t>
       </w:r>
     </w:p>
     <w:p>
@@ -213,13 +245,29 @@
         <w:t xml:space="preserve"> </w:t>
       </w:r>
       <w:r>
-        <w:t>&lt;waktu&gt;</w:t>
+        <w:t>&lt;</w:t>
+      </w:r>
+      <w:proofErr w:type="spellStart"/>
+      <w:r>
+        <w:t>waktu</w:t>
+      </w:r>
+      <w:proofErr w:type="spellEnd"/>
+      <w:r>
+        <w:t>&gt;</w:t>
       </w:r>
       <w:r>
         <w:t xml:space="preserve"> </w:t>
       </w:r>
       <w:r>
-        <w:t>&lt;pesan&gt;</w:t>
+        <w:t>&lt;</w:t>
+      </w:r>
+      <w:proofErr w:type="spellStart"/>
+      <w:r>
+        <w:t>pesan</w:t>
+      </w:r>
+      <w:proofErr w:type="spellEnd"/>
+      <w:r>
+        <w:t>&gt;</w:t>
       </w:r>
     </w:p>
     <w:p>
@@ -230,25 +278,57 @@
         <w:t xml:space="preserve"> </w:t>
       </w:r>
       <w:r>
-        <w:t>&lt;nama-group&gt;</w:t>
+        <w:t>&lt;</w:t>
+      </w:r>
+      <w:proofErr w:type="spellStart"/>
+      <w:r>
+        <w:t>nama</w:t>
+      </w:r>
+      <w:proofErr w:type="spellEnd"/>
+      <w:r>
+        <w:t>-group&gt;</w:t>
       </w:r>
       <w:r>
         <w:t xml:space="preserve"> </w:t>
       </w:r>
       <w:r>
-        <w:t>&lt;dari&gt;</w:t>
+        <w:t>&lt;</w:t>
+      </w:r>
+      <w:proofErr w:type="spellStart"/>
+      <w:r>
+        <w:t>dari</w:t>
+      </w:r>
+      <w:proofErr w:type="spellEnd"/>
+      <w:r>
+        <w:t>&gt;</w:t>
       </w:r>
       <w:r>
         <w:t xml:space="preserve"> </w:t>
       </w:r>
       <w:r>
-        <w:t>&lt;waktu&gt;</w:t>
+        <w:t>&lt;</w:t>
+      </w:r>
+      <w:proofErr w:type="spellStart"/>
+      <w:r>
+        <w:t>waktu</w:t>
+      </w:r>
+      <w:proofErr w:type="spellEnd"/>
+      <w:r>
+        <w:t>&gt;</w:t>
       </w:r>
       <w:r>
         <w:t xml:space="preserve"> </w:t>
       </w:r>
       <w:r>
-        <w:t>&lt;pesan&gt;</w:t>
+        <w:t>&lt;</w:t>
+      </w:r>
+      <w:proofErr w:type="spellStart"/>
+      <w:r>
+        <w:t>pesan</w:t>
+      </w:r>
+      <w:proofErr w:type="spellEnd"/>
+      <w:r>
+        <w:t>&gt;</w:t>
       </w:r>
     </w:p>
     <w:p>
@@ -297,17 +377,47 @@
     </w:p>
     <w:p>
       <w:r>
-        <w:t>CGROUP &lt;nama&gt;</w:t>
-      </w:r>
-    </w:p>
-    <w:p>
-      <w:r>
-        <w:t>JGROUP &lt;nama&gt;</w:t>
-      </w:r>
-    </w:p>
-    <w:p>
-      <w:r>
-        <w:t>LGROUP &lt;nama&gt;</w:t>
+        <w:t>CGROUP &lt;</w:t>
+      </w:r>
+      <w:proofErr w:type="spellStart"/>
+      <w:proofErr w:type="gramStart"/>
+      <w:r>
+        <w:t>nama</w:t>
+      </w:r>
+      <w:proofErr w:type="spellEnd"/>
+      <w:proofErr w:type="gramEnd"/>
+      <w:r>
+        <w:t>&gt;</w:t>
+      </w:r>
+    </w:p>
+    <w:p>
+      <w:r>
+        <w:t>JGROUP &lt;</w:t>
+      </w:r>
+      <w:proofErr w:type="spellStart"/>
+      <w:proofErr w:type="gramStart"/>
+      <w:r>
+        <w:t>nama</w:t>
+      </w:r>
+      <w:proofErr w:type="spellEnd"/>
+      <w:proofErr w:type="gramEnd"/>
+      <w:r>
+        <w:t>&gt;</w:t>
+      </w:r>
+    </w:p>
+    <w:p>
+      <w:r>
+        <w:t>LGROUP &lt;</w:t>
+      </w:r>
+      <w:proofErr w:type="spellStart"/>
+      <w:proofErr w:type="gramStart"/>
+      <w:r>
+        <w:t>nama</w:t>
+      </w:r>
+      <w:proofErr w:type="spellEnd"/>
+      <w:proofErr w:type="gramEnd"/>
+      <w:r>
+        <w:t>&gt;</w:t>
       </w:r>
     </w:p>
     <w:p>
@@ -389,157 +499,226 @@
     </w:p>
     <w:p>
       <w:r>
-        <w:t>CREAD &lt;namapengguna-tujuan&gt;</w:t>
-      </w:r>
-      <w:r>
-        <w:t xml:space="preserve"> &lt;tipe&gt;</w:t>
-      </w:r>
-    </w:p>
-    <w:p>
-      <w:pPr>
-        <w:rPr>
-          <w:u w:val="single"/>
-        </w:rPr>
-      </w:pPr>
-      <w:r>
-        <w:rPr>
-          <w:u w:val="single"/>
-        </w:rPr>
-        <w:t>Server Forwarding:</w:t>
-      </w:r>
-    </w:p>
-    <w:p>
-      <w:r>
-        <w:t>READ &lt;namapengguna-asal&gt;</w:t>
-      </w:r>
-      <w:r>
-        <w:t xml:space="preserve"> &lt;tipe&gt;</w:t>
-      </w:r>
-    </w:p>
-    <w:p>
-      <w:pPr>
-        <w:rPr>
-          <w:u w:val="single"/>
-        </w:rPr>
-      </w:pPr>
-      <w:r>
-        <w:rPr>
-          <w:u w:val="single"/>
-        </w:rPr>
-        <w:t>Response:</w:t>
-      </w:r>
-    </w:p>
-    <w:p>
-      <w:r>
-        <w:t>OK</w:t>
-      </w:r>
-    </w:p>
-    <w:p>
-      <w:r>
-        <w:t>NO &lt;error-message&gt;</w:t>
-      </w:r>
-    </w:p>
-    <w:p>
-      <w:pPr>
-        <w:pStyle w:val="Heading1"/>
-      </w:pPr>
-      <w:r>
-        <w:t>Send File</w:t>
-      </w:r>
-    </w:p>
-    <w:p>
-      <w:pPr>
-        <w:rPr>
-          <w:u w:val="single"/>
-        </w:rPr>
-      </w:pPr>
-      <w:r>
-        <w:rPr>
-          <w:u w:val="single"/>
-        </w:rPr>
-        <w:t>Client:</w:t>
-      </w:r>
-    </w:p>
-    <w:p>
-      <w:r>
-        <w:t>FILETO &lt;tujuan&gt;</w:t>
-      </w:r>
-      <w:r>
-        <w:t xml:space="preserve"> </w:t>
-      </w:r>
-      <w:r>
-        <w:t xml:space="preserve">&lt;namafile&gt; </w:t>
-      </w:r>
-      <w:r>
-        <w:t>&lt;filesize&gt;</w:t>
-      </w:r>
-    </w:p>
-    <w:p>
-      <w:r>
-        <w:t>ENDFILE</w:t>
-      </w:r>
-    </w:p>
-    <w:p>
-      <w:pPr>
-        <w:rPr>
-          <w:u w:val="single"/>
-        </w:rPr>
-      </w:pPr>
-      <w:r>
-        <w:rPr>
-          <w:u w:val="single"/>
-        </w:rPr>
-        <w:t>Server:</w:t>
-      </w:r>
-    </w:p>
-    <w:p>
-      <w:r>
-        <w:t>FILEFROM &lt;pengirim&gt;</w:t>
-      </w:r>
-      <w:r>
-        <w:t xml:space="preserve"> </w:t>
-      </w:r>
-      <w:r>
-        <w:t xml:space="preserve">&lt;namafile&gt; </w:t>
-      </w:r>
-      <w:r>
-        <w:t>&lt;filesize&gt;</w:t>
-      </w:r>
-    </w:p>
-    <w:p>
-      <w:r>
-        <w:t>ENDFILE</w:t>
-      </w:r>
-    </w:p>
-    <w:p>
-      <w:pPr>
-        <w:rPr>
-          <w:u w:val="single"/>
-        </w:rPr>
-      </w:pPr>
-      <w:r>
-        <w:rPr>
-          <w:u w:val="single"/>
-        </w:rPr>
-        <w:t>Response:</w:t>
-      </w:r>
-    </w:p>
-    <w:p>
-      <w:r>
-        <w:t>OK</w:t>
-      </w:r>
-    </w:p>
-    <w:p>
-      <w:r>
-        <w:t>NO &lt;error&gt;</w:t>
-      </w:r>
-    </w:p>
-    <w:p>
-      <w:pPr>
-        <w:pStyle w:val="Heading1"/>
-      </w:pPr>
+        <w:t>CREAD &lt;</w:t>
+      </w:r>
+      <w:proofErr w:type="spellStart"/>
+      <w:r>
+        <w:t>namapengguna-tujuan</w:t>
+      </w:r>
+      <w:proofErr w:type="spellEnd"/>
+      <w:r>
+        <w:t>&gt;</w:t>
+      </w:r>
       <w:bookmarkStart w:id="0" w:name="_GoBack"/>
       <w:bookmarkEnd w:id="0"/>
+    </w:p>
+    <w:p>
+      <w:pPr>
+        <w:rPr>
+          <w:u w:val="single"/>
+        </w:rPr>
+      </w:pPr>
+      <w:r>
+        <w:rPr>
+          <w:u w:val="single"/>
+        </w:rPr>
+        <w:t>Server Forwarding:</w:t>
+      </w:r>
+    </w:p>
+    <w:p>
+      <w:r>
+        <w:t>READ &lt;</w:t>
+      </w:r>
+      <w:proofErr w:type="spellStart"/>
+      <w:r>
+        <w:t>namapengguna-asal</w:t>
+      </w:r>
+      <w:proofErr w:type="spellEnd"/>
+      <w:r>
+        <w:t>&gt;</w:t>
+      </w:r>
+      <w:r>
+        <w:t xml:space="preserve"> &lt;</w:t>
+      </w:r>
+      <w:proofErr w:type="spellStart"/>
+      <w:r>
+        <w:t>waktu</w:t>
+      </w:r>
+      <w:proofErr w:type="spellEnd"/>
+      <w:r>
+        <w:t>&gt;</w:t>
+      </w:r>
+    </w:p>
+    <w:p>
+      <w:pPr>
+        <w:rPr>
+          <w:u w:val="single"/>
+        </w:rPr>
+      </w:pPr>
+      <w:r>
+        <w:rPr>
+          <w:u w:val="single"/>
+        </w:rPr>
+        <w:t>Response:</w:t>
+      </w:r>
+    </w:p>
+    <w:p>
+      <w:r>
+        <w:t>OK</w:t>
+      </w:r>
+    </w:p>
+    <w:p>
+      <w:r>
+        <w:t>NO &lt;error-message&gt;</w:t>
+      </w:r>
+    </w:p>
+    <w:p>
+      <w:pPr>
+        <w:pStyle w:val="Heading1"/>
+      </w:pPr>
+      <w:r>
+        <w:t>Send File</w:t>
+      </w:r>
+    </w:p>
+    <w:p>
+      <w:pPr>
+        <w:rPr>
+          <w:u w:val="single"/>
+        </w:rPr>
+      </w:pPr>
+      <w:r>
+        <w:rPr>
+          <w:u w:val="single"/>
+        </w:rPr>
+        <w:t>Client:</w:t>
+      </w:r>
+    </w:p>
+    <w:p>
+      <w:r>
+        <w:t>FILETO &lt;</w:t>
+      </w:r>
+      <w:proofErr w:type="spellStart"/>
+      <w:r>
+        <w:t>tujuan</w:t>
+      </w:r>
+      <w:proofErr w:type="spellEnd"/>
+      <w:r>
+        <w:t>&gt;</w:t>
+      </w:r>
+      <w:r>
+        <w:t xml:space="preserve"> </w:t>
+      </w:r>
+      <w:r>
+        <w:t>&lt;</w:t>
+      </w:r>
+      <w:proofErr w:type="spellStart"/>
+      <w:r>
+        <w:t>namafile</w:t>
+      </w:r>
+      <w:proofErr w:type="spellEnd"/>
+      <w:r>
+        <w:t xml:space="preserve">&gt; </w:t>
+      </w:r>
+      <w:r>
+        <w:t>&lt;</w:t>
+      </w:r>
+      <w:proofErr w:type="spellStart"/>
+      <w:r>
+        <w:t>filesize</w:t>
+      </w:r>
+      <w:proofErr w:type="spellEnd"/>
+      <w:r>
+        <w:t>&gt;</w:t>
+      </w:r>
+    </w:p>
+    <w:p>
+      <w:r>
+        <w:t>ENDFILE</w:t>
+      </w:r>
+    </w:p>
+    <w:p>
+      <w:pPr>
+        <w:rPr>
+          <w:u w:val="single"/>
+        </w:rPr>
+      </w:pPr>
+      <w:r>
+        <w:rPr>
+          <w:u w:val="single"/>
+        </w:rPr>
+        <w:t>Server:</w:t>
+      </w:r>
+    </w:p>
+    <w:p>
+      <w:r>
+        <w:t>FILEFROM &lt;</w:t>
+      </w:r>
+      <w:proofErr w:type="spellStart"/>
+      <w:r>
+        <w:t>pengirim</w:t>
+      </w:r>
+      <w:proofErr w:type="spellEnd"/>
+      <w:r>
+        <w:t>&gt;</w:t>
+      </w:r>
+      <w:r>
+        <w:t xml:space="preserve"> </w:t>
+      </w:r>
+      <w:r>
+        <w:t>&lt;</w:t>
+      </w:r>
+      <w:proofErr w:type="spellStart"/>
+      <w:r>
+        <w:t>namafile</w:t>
+      </w:r>
+      <w:proofErr w:type="spellEnd"/>
+      <w:r>
+        <w:t xml:space="preserve">&gt; </w:t>
+      </w:r>
+      <w:r>
+        <w:t>&lt;</w:t>
+      </w:r>
+      <w:proofErr w:type="spellStart"/>
+      <w:r>
+        <w:t>filesize</w:t>
+      </w:r>
+      <w:proofErr w:type="spellEnd"/>
+      <w:r>
+        <w:t>&gt;</w:t>
+      </w:r>
+    </w:p>
+    <w:p>
+      <w:r>
+        <w:t>ENDFILE</w:t>
+      </w:r>
+    </w:p>
+    <w:p>
+      <w:pPr>
+        <w:rPr>
+          <w:u w:val="single"/>
+        </w:rPr>
+      </w:pPr>
+      <w:r>
+        <w:rPr>
+          <w:u w:val="single"/>
+        </w:rPr>
+        <w:t>Response:</w:t>
+      </w:r>
+    </w:p>
+    <w:p>
+      <w:r>
+        <w:t>OK</w:t>
+      </w:r>
+    </w:p>
+    <w:p>
+      <w:r>
+        <w:t>NO &lt;error&gt;</w:t>
+      </w:r>
+    </w:p>
+    <w:p>
+      <w:pPr>
+        <w:pStyle w:val="Heading1"/>
+      </w:pPr>
     </w:p>
     <w:p/>
     <w:p>
@@ -1358,7 +1537,7 @@
 </file>
 
 <file path=customXml/itemProps1.xml><?xml version="1.0" encoding="utf-8"?>
-<ds:datastoreItem xmlns:ds="http://schemas.openxmlformats.org/officeDocument/2006/customXml" ds:itemID="{E4A04C35-1766-40AA-BDE4-2402FEA713DF}">
+<ds:datastoreItem xmlns:ds="http://schemas.openxmlformats.org/officeDocument/2006/customXml" ds:itemID="{9DE138F4-5276-4A83-8CE2-3C66C4667C3D}">
   <ds:schemaRefs>
     <ds:schemaRef ds:uri="http://schemas.openxmlformats.org/officeDocument/2006/bibliography"/>
   </ds:schemaRefs>

</xml_diff>

<commit_message>
Group Management and Chat
</commit_message>
<xml_diff>
--- a/Desain Protokol.docx
+++ b/Desain Protokol.docx
@@ -157,29 +157,13 @@
         <w:t xml:space="preserve"> </w:t>
       </w:r>
       <w:r>
-        <w:t>&lt;</w:t>
-      </w:r>
-      <w:proofErr w:type="spellStart"/>
-      <w:r>
-        <w:t>tujuan</w:t>
-      </w:r>
-      <w:proofErr w:type="spellEnd"/>
-      <w:r>
-        <w:t>&gt;</w:t>
+        <w:t>&lt;tujuan&gt;</w:t>
       </w:r>
       <w:r>
         <w:t xml:space="preserve"> </w:t>
       </w:r>
       <w:r>
-        <w:t>&lt;</w:t>
-      </w:r>
-      <w:proofErr w:type="spellStart"/>
-      <w:r>
-        <w:t>pesan</w:t>
-      </w:r>
-      <w:proofErr w:type="spellEnd"/>
-      <w:r>
-        <w:t>&gt;</w:t>
+        <w:t>&lt;pesan&gt;</w:t>
       </w:r>
     </w:p>
     <w:p>
@@ -193,29 +177,13 @@
         <w:t xml:space="preserve"> </w:t>
       </w:r>
       <w:r>
-        <w:t>&lt;</w:t>
-      </w:r>
-      <w:proofErr w:type="spellStart"/>
-      <w:r>
-        <w:t>namagroup</w:t>
-      </w:r>
-      <w:proofErr w:type="spellEnd"/>
-      <w:r>
-        <w:t>&gt;</w:t>
+        <w:t>&lt;namagroup&gt;</w:t>
       </w:r>
       <w:r>
         <w:t xml:space="preserve"> </w:t>
       </w:r>
       <w:r>
-        <w:t>&lt;</w:t>
-      </w:r>
-      <w:proofErr w:type="spellStart"/>
-      <w:r>
-        <w:t>pesan</w:t>
-      </w:r>
-      <w:proofErr w:type="spellEnd"/>
-      <w:r>
-        <w:t>&gt;</w:t>
+        <w:t>&lt;pesan&gt;</w:t>
       </w:r>
     </w:p>
     <w:p>
@@ -245,29 +213,13 @@
         <w:t xml:space="preserve"> </w:t>
       </w:r>
       <w:r>
-        <w:t>&lt;</w:t>
-      </w:r>
-      <w:proofErr w:type="spellStart"/>
-      <w:r>
-        <w:t>waktu</w:t>
-      </w:r>
-      <w:proofErr w:type="spellEnd"/>
-      <w:r>
-        <w:t>&gt;</w:t>
+        <w:t>&lt;waktu&gt;</w:t>
       </w:r>
       <w:r>
         <w:t xml:space="preserve"> </w:t>
       </w:r>
       <w:r>
-        <w:t>&lt;</w:t>
-      </w:r>
-      <w:proofErr w:type="spellStart"/>
-      <w:r>
-        <w:t>pesan</w:t>
-      </w:r>
-      <w:proofErr w:type="spellEnd"/>
-      <w:r>
-        <w:t>&gt;</w:t>
+        <w:t>&lt;pesan&gt;</w:t>
       </w:r>
     </w:p>
     <w:p>
@@ -278,57 +230,25 @@
         <w:t xml:space="preserve"> </w:t>
       </w:r>
       <w:r>
-        <w:t>&lt;</w:t>
-      </w:r>
-      <w:proofErr w:type="spellStart"/>
-      <w:r>
-        <w:t>nama</w:t>
-      </w:r>
-      <w:proofErr w:type="spellEnd"/>
-      <w:r>
-        <w:t>-group&gt;</w:t>
+        <w:t>&lt;nama-group&gt;</w:t>
       </w:r>
       <w:r>
         <w:t xml:space="preserve"> </w:t>
       </w:r>
       <w:r>
-        <w:t>&lt;</w:t>
-      </w:r>
-      <w:proofErr w:type="spellStart"/>
-      <w:r>
-        <w:t>dari</w:t>
-      </w:r>
-      <w:proofErr w:type="spellEnd"/>
-      <w:r>
-        <w:t>&gt;</w:t>
+        <w:t>&lt;dari&gt;</w:t>
       </w:r>
       <w:r>
         <w:t xml:space="preserve"> </w:t>
       </w:r>
       <w:r>
-        <w:t>&lt;</w:t>
-      </w:r>
-      <w:proofErr w:type="spellStart"/>
-      <w:r>
-        <w:t>waktu</w:t>
-      </w:r>
-      <w:proofErr w:type="spellEnd"/>
-      <w:r>
-        <w:t>&gt;</w:t>
+        <w:t>&lt;waktu&gt;</w:t>
       </w:r>
       <w:r>
         <w:t xml:space="preserve"> </w:t>
       </w:r>
       <w:r>
-        <w:t>&lt;</w:t>
-      </w:r>
-      <w:proofErr w:type="spellStart"/>
-      <w:r>
-        <w:t>pesan</w:t>
-      </w:r>
-      <w:proofErr w:type="spellEnd"/>
-      <w:r>
-        <w:t>&gt;</w:t>
+        <w:t>&lt;pesan&gt;</w:t>
       </w:r>
     </w:p>
     <w:p>
@@ -377,47 +297,17 @@
     </w:p>
     <w:p>
       <w:r>
-        <w:t>CGROUP &lt;</w:t>
-      </w:r>
-      <w:proofErr w:type="spellStart"/>
-      <w:proofErr w:type="gramStart"/>
-      <w:r>
-        <w:t>nama</w:t>
-      </w:r>
-      <w:proofErr w:type="spellEnd"/>
-      <w:proofErr w:type="gramEnd"/>
-      <w:r>
-        <w:t>&gt;</w:t>
-      </w:r>
-    </w:p>
-    <w:p>
-      <w:r>
-        <w:t>JGROUP &lt;</w:t>
-      </w:r>
-      <w:proofErr w:type="spellStart"/>
-      <w:proofErr w:type="gramStart"/>
-      <w:r>
-        <w:t>nama</w:t>
-      </w:r>
-      <w:proofErr w:type="spellEnd"/>
-      <w:proofErr w:type="gramEnd"/>
-      <w:r>
-        <w:t>&gt;</w:t>
-      </w:r>
-    </w:p>
-    <w:p>
-      <w:r>
-        <w:t>LGROUP &lt;</w:t>
-      </w:r>
-      <w:proofErr w:type="spellStart"/>
-      <w:proofErr w:type="gramStart"/>
-      <w:r>
-        <w:t>nama</w:t>
-      </w:r>
-      <w:proofErr w:type="spellEnd"/>
-      <w:proofErr w:type="gramEnd"/>
-      <w:r>
-        <w:t>&gt;</w:t>
+        <w:t>CGROUP &lt;nama&gt;</w:t>
+      </w:r>
+    </w:p>
+    <w:p>
+      <w:r>
+        <w:t>JGROUP &lt;nama&gt;</w:t>
+      </w:r>
+    </w:p>
+    <w:p>
+      <w:r>
+        <w:t>LGROUP &lt;nama&gt;</w:t>
       </w:r>
     </w:p>
     <w:p>
@@ -453,6 +343,17 @@
       <w:r>
         <w:t>JGNO</w:t>
       </w:r>
+      <w:r>
+        <w:t>1</w:t>
+      </w:r>
+    </w:p>
+    <w:p>
+      <w:r>
+        <w:t>JGNO</w:t>
+      </w:r>
+      <w:r>
+        <w:t>2</w:t>
+      </w:r>
     </w:p>
     <w:p>
       <w:r>
@@ -462,58 +363,50 @@
     <w:p>
       <w:r>
         <w:t>LGNO</w:t>
-      </w:r>
-    </w:p>
-    <w:p>
-      <w:pPr>
-        <w:pStyle w:val="Heading1"/>
-      </w:pPr>
-      <w:r>
-        <w:t>Read ACK</w:t>
-      </w:r>
-    </w:p>
-    <w:p>
-      <w:pPr>
-        <w:rPr>
-          <w:u w:val="single"/>
-        </w:rPr>
-      </w:pPr>
-      <w:r>
-        <w:rPr>
-          <w:u w:val="single"/>
-        </w:rPr>
-        <w:t>Client</w:t>
-      </w:r>
-      <w:r>
-        <w:rPr>
-          <w:u w:val="single"/>
-        </w:rPr>
-        <w:t xml:space="preserve"> Read</w:t>
-      </w:r>
-      <w:r>
-        <w:rPr>
-          <w:u w:val="single"/>
-        </w:rPr>
-        <w:t>:</w:t>
-      </w:r>
-    </w:p>
-    <w:p>
-      <w:r>
-        <w:t>CREAD &lt;</w:t>
-      </w:r>
-      <w:proofErr w:type="spellStart"/>
-      <w:r>
-        <w:t>namapengguna-tujuan</w:t>
-      </w:r>
-      <w:proofErr w:type="spellEnd"/>
-      <w:r>
-        <w:t>&gt;</w:t>
       </w:r>
       <w:bookmarkStart w:id="0" w:name="_GoBack"/>
       <w:bookmarkEnd w:id="0"/>
     </w:p>
     <w:p>
       <w:pPr>
+        <w:pStyle w:val="Heading1"/>
+      </w:pPr>
+      <w:r>
+        <w:t>Read ACK</w:t>
+      </w:r>
+    </w:p>
+    <w:p>
+      <w:pPr>
+        <w:rPr>
+          <w:u w:val="single"/>
+        </w:rPr>
+      </w:pPr>
+      <w:r>
+        <w:rPr>
+          <w:u w:val="single"/>
+        </w:rPr>
+        <w:t>Client</w:t>
+      </w:r>
+      <w:r>
+        <w:rPr>
+          <w:u w:val="single"/>
+        </w:rPr>
+        <w:t xml:space="preserve"> Read</w:t>
+      </w:r>
+      <w:r>
+        <w:rPr>
+          <w:u w:val="single"/>
+        </w:rPr>
+        <w:t>:</w:t>
+      </w:r>
+    </w:p>
+    <w:p>
+      <w:r>
+        <w:t>CREAD &lt;namapengguna-tujuan&gt;</w:t>
+      </w:r>
+    </w:p>
+    <w:p>
+      <w:pPr>
         <w:rPr>
           <w:u w:val="single"/>
         </w:rPr>
@@ -527,27 +420,17 @@
     </w:p>
     <w:p>
       <w:r>
-        <w:t>READ &lt;</w:t>
-      </w:r>
-      <w:proofErr w:type="spellStart"/>
-      <w:r>
-        <w:t>namapengguna-asal</w:t>
-      </w:r>
-      <w:proofErr w:type="spellEnd"/>
+        <w:t>READ &lt;namapengguna-asal&gt;</w:t>
+      </w:r>
+      <w:r>
+        <w:t xml:space="preserve"> &lt;</w:t>
+      </w:r>
+      <w:r>
+        <w:t>waktu</w:t>
+      </w:r>
       <w:r>
         <w:t>&gt;</w:t>
       </w:r>
-      <w:r>
-        <w:t xml:space="preserve"> &lt;</w:t>
-      </w:r>
-      <w:proofErr w:type="spellStart"/>
-      <w:r>
-        <w:t>waktu</w:t>
-      </w:r>
-      <w:proofErr w:type="spellEnd"/>
-      <w:r>
-        <w:t>&gt;</w:t>
-      </w:r>
     </w:p>
     <w:p>
       <w:pPr>
@@ -595,40 +478,16 @@
     </w:p>
     <w:p>
       <w:r>
-        <w:t>FILETO &lt;</w:t>
-      </w:r>
-      <w:proofErr w:type="spellStart"/>
-      <w:r>
-        <w:t>tujuan</w:t>
-      </w:r>
-      <w:proofErr w:type="spellEnd"/>
-      <w:r>
-        <w:t>&gt;</w:t>
+        <w:t>FILETO &lt;tujuan&gt;</w:t>
       </w:r>
       <w:r>
         <w:t xml:space="preserve"> </w:t>
       </w:r>
       <w:r>
-        <w:t>&lt;</w:t>
-      </w:r>
-      <w:proofErr w:type="spellStart"/>
-      <w:r>
-        <w:t>namafile</w:t>
-      </w:r>
-      <w:proofErr w:type="spellEnd"/>
-      <w:r>
-        <w:t xml:space="preserve">&gt; </w:t>
-      </w:r>
-      <w:r>
-        <w:t>&lt;</w:t>
-      </w:r>
-      <w:proofErr w:type="spellStart"/>
-      <w:r>
-        <w:t>filesize</w:t>
-      </w:r>
-      <w:proofErr w:type="spellEnd"/>
-      <w:r>
-        <w:t>&gt;</w:t>
+        <w:t xml:space="preserve">&lt;namafile&gt; </w:t>
+      </w:r>
+      <w:r>
+        <w:t>&lt;filesize&gt;</w:t>
       </w:r>
     </w:p>
     <w:p>
@@ -651,40 +510,16 @@
     </w:p>
     <w:p>
       <w:r>
-        <w:t>FILEFROM &lt;</w:t>
-      </w:r>
-      <w:proofErr w:type="spellStart"/>
-      <w:r>
-        <w:t>pengirim</w:t>
-      </w:r>
-      <w:proofErr w:type="spellEnd"/>
-      <w:r>
-        <w:t>&gt;</w:t>
+        <w:t>FILEFROM &lt;pengirim&gt;</w:t>
       </w:r>
       <w:r>
         <w:t xml:space="preserve"> </w:t>
       </w:r>
       <w:r>
-        <w:t>&lt;</w:t>
-      </w:r>
-      <w:proofErr w:type="spellStart"/>
-      <w:r>
-        <w:t>namafile</w:t>
-      </w:r>
-      <w:proofErr w:type="spellEnd"/>
-      <w:r>
-        <w:t xml:space="preserve">&gt; </w:t>
-      </w:r>
-      <w:r>
-        <w:t>&lt;</w:t>
-      </w:r>
-      <w:proofErr w:type="spellStart"/>
-      <w:r>
-        <w:t>filesize</w:t>
-      </w:r>
-      <w:proofErr w:type="spellEnd"/>
-      <w:r>
-        <w:t>&gt;</w:t>
+        <w:t xml:space="preserve">&lt;namafile&gt; </w:t>
+      </w:r>
+      <w:r>
+        <w:t>&lt;filesize&gt;</w:t>
       </w:r>
     </w:p>
     <w:p>
@@ -726,7 +561,6 @@
         <w:pStyle w:val="Heading1"/>
       </w:pPr>
       <w:r>
-        <w:lastRenderedPageBreak/>
         <w:t>Logout</w:t>
       </w:r>
     </w:p>
@@ -1537,7 +1371,7 @@
 </file>
 
 <file path=customXml/itemProps1.xml><?xml version="1.0" encoding="utf-8"?>
-<ds:datastoreItem xmlns:ds="http://schemas.openxmlformats.org/officeDocument/2006/customXml" ds:itemID="{9DE138F4-5276-4A83-8CE2-3C66C4667C3D}">
+<ds:datastoreItem xmlns:ds="http://schemas.openxmlformats.org/officeDocument/2006/customXml" ds:itemID="{FA1983B3-09C1-4C0C-95D6-6C74BE8E4C5C}">
   <ds:schemaRefs>
     <ds:schemaRef ds:uri="http://schemas.openxmlformats.org/officeDocument/2006/bibliography"/>
   </ds:schemaRefs>

</xml_diff>